<commit_message>
Solves problem of updating BLOB (employee's picture) to null.
</commit_message>
<xml_diff>
--- a/LOBs.docx
+++ b/LOBs.docx
@@ -121,10 +121,7 @@
         <w:t>159744</w:t>
       </w:r>
       <w:r>
-        <w:t xml:space="preserve"> bytes</w:t>
-      </w:r>
-      <w:r>
-        <w:t xml:space="preserve"> large.</w:t>
+        <w:t xml:space="preserve"> bytes large.</w:t>
       </w:r>
     </w:p>
     <w:p>
@@ -143,13 +140,7 @@
     <w:p/>
     <w:p>
       <w:r>
-        <w:t xml:space="preserve">Maximum </w:t>
-      </w:r>
-      <w:r>
-        <w:t>length</w:t>
-      </w:r>
-      <w:r>
-        <w:t>s:</w:t>
+        <w:t>Maximum lengths:</w:t>
       </w:r>
     </w:p>
     <w:p>
@@ -189,8 +180,6 @@
       <w:r>
         <w:t>d</w:t>
       </w:r>
-      <w:bookmarkStart w:id="0" w:name="_GoBack"/>
-      <w:bookmarkEnd w:id="0"/>
       <w:r>
         <w:t xml:space="preserve"> saved it as</w:t>
       </w:r>
@@ -229,6 +218,136 @@
                     <a:xfrm>
                       <a:off x="0" y="0"/>
                       <a:ext cx="3017671" cy="1173245"/>
+                    </a:xfrm>
+                    <a:prstGeom prst="rect">
+                      <a:avLst/>
+                    </a:prstGeom>
+                  </pic:spPr>
+                </pic:pic>
+              </a:graphicData>
+            </a:graphic>
+          </wp:inline>
+        </w:drawing>
+      </w:r>
+    </w:p>
+    <w:p/>
+    <w:p>
+      <w:r>
+        <w:t>Problem:</w:t>
+      </w:r>
+    </w:p>
+    <w:p>
+      <w:r>
+        <w:t>inPicturePath set to null</w:t>
+      </w:r>
+    </w:p>
+    <w:p>
+      <w:r>
+        <w:t>updateEmployeePicture(conn, pstmt, 6, null);</w:t>
+      </w:r>
+    </w:p>
+    <w:p>
+      <w:pPr>
+        <w:autoSpaceDE w:val="0"/>
+        <w:autoSpaceDN w:val="0"/>
+        <w:adjustRightInd w:val="0"/>
+        <w:spacing w:line="240" w:lineRule="auto"/>
+        <w:rPr>
+          <w:rFonts w:ascii="Consolas" w:hAnsi="Consolas" w:cs="Consolas"/>
+          <w:sz w:val="16"/>
+          <w:szCs w:val="16"/>
+        </w:rPr>
+      </w:pPr>
+      <w:r>
+        <w:rPr>
+          <w:rFonts w:ascii="Consolas" w:hAnsi="Consolas" w:cs="Consolas"/>
+          <w:color w:val="000000"/>
+          <w:sz w:val="16"/>
+          <w:szCs w:val="16"/>
+        </w:rPr>
+        <w:t xml:space="preserve">Updating employee's picture failed: </w:t>
+      </w:r>
+    </w:p>
+    <w:p>
+      <w:pPr>
+        <w:rPr>
+          <w:sz w:val="16"/>
+          <w:szCs w:val="16"/>
+        </w:rPr>
+      </w:pPr>
+      <w:r>
+        <w:rPr>
+          <w:rFonts w:ascii="Consolas" w:hAnsi="Consolas" w:cs="Consolas"/>
+          <w:color w:val="0066CC"/>
+          <w:sz w:val="16"/>
+          <w:szCs w:val="16"/>
+          <w:u w:val="single"/>
+        </w:rPr>
+        <w:t>java.sql.SQLException</w:t>
+      </w:r>
+      <w:r>
+        <w:rPr>
+          <w:rFonts w:ascii="Consolas" w:hAnsi="Consolas" w:cs="Consolas"/>
+          <w:color w:val="000000"/>
+          <w:sz w:val="16"/>
+          <w:szCs w:val="16"/>
+        </w:rPr>
+        <w:t>: No value specified for parameter 1</w:t>
+      </w:r>
+      <w:r>
+        <w:rPr>
+          <w:sz w:val="16"/>
+          <w:szCs w:val="16"/>
+        </w:rPr>
+        <w:t xml:space="preserve"> </w:t>
+      </w:r>
+    </w:p>
+    <w:p>
+      <w:pPr>
+        <w:rPr>
+          <w:sz w:val="16"/>
+          <w:szCs w:val="16"/>
+        </w:rPr>
+      </w:pPr>
+      <w:bookmarkStart w:id="0" w:name="_GoBack"/>
+      <w:bookmarkEnd w:id="0"/>
+    </w:p>
+    <w:p>
+      <w:pPr>
+        <w:rPr>
+          <w:sz w:val="16"/>
+          <w:szCs w:val="16"/>
+        </w:rPr>
+      </w:pPr>
+      <w:r>
+        <w:rPr>
+          <w:noProof/>
+        </w:rPr>
+        <w:drawing>
+          <wp:inline distT="0" distB="0" distL="0" distR="0" wp14:anchorId="3DE61668" wp14:editId="3EF65D49">
+            <wp:extent cx="3313611" cy="1285351"/>
+            <wp:effectExtent l="0" t="0" r="1270" b="0"/>
+            <wp:docPr id="2" name="Picture 2"/>
+            <wp:cNvGraphicFramePr>
+              <a:graphicFrameLocks xmlns:a="http://schemas.openxmlformats.org/drawingml/2006/main" noChangeAspect="1"/>
+            </wp:cNvGraphicFramePr>
+            <a:graphic xmlns:a="http://schemas.openxmlformats.org/drawingml/2006/main">
+              <a:graphicData uri="http://schemas.openxmlformats.org/drawingml/2006/picture">
+                <pic:pic xmlns:pic="http://schemas.openxmlformats.org/drawingml/2006/picture">
+                  <pic:nvPicPr>
+                    <pic:cNvPr id="0" name=""/>
+                    <pic:cNvPicPr/>
+                  </pic:nvPicPr>
+                  <pic:blipFill>
+                    <a:blip r:embed="rId6"/>
+                    <a:stretch>
+                      <a:fillRect/>
+                    </a:stretch>
+                  </pic:blipFill>
+                  <pic:spPr>
+                    <a:xfrm>
+                      <a:off x="0" y="0"/>
+                      <a:ext cx="3314622" cy="1285743"/>
                     </a:xfrm>
                     <a:prstGeom prst="rect">
                       <a:avLst/>

</xml_diff>

<commit_message>
Retrieves data from BLOB.
</commit_message>
<xml_diff>
--- a/LOBs.docx
+++ b/LOBs.docx
@@ -309,8 +309,6 @@
           <w:szCs w:val="16"/>
         </w:rPr>
       </w:pPr>
-      <w:bookmarkStart w:id="0" w:name="_GoBack"/>
-      <w:bookmarkEnd w:id="0"/>
     </w:p>
     <w:p>
       <w:pPr>
@@ -359,6 +357,407 @@
           </wp:inline>
         </w:drawing>
       </w:r>
+    </w:p>
+    <w:p>
+      <w:pPr>
+        <w:rPr>
+          <w:sz w:val="16"/>
+          <w:szCs w:val="16"/>
+        </w:rPr>
+      </w:pPr>
+    </w:p>
+    <w:p>
+      <w:pPr>
+        <w:rPr>
+          <w:sz w:val="16"/>
+          <w:szCs w:val="16"/>
+        </w:rPr>
+      </w:pPr>
+    </w:p>
+    <w:p>
+      <w:pPr>
+        <w:rPr>
+          <w:b/>
+        </w:rPr>
+      </w:pPr>
+      <w:r>
+        <w:rPr>
+          <w:b/>
+        </w:rPr>
+        <w:t>Updates picture of employee 6 and retrieves it to out_picture6.jpg</w:t>
+      </w:r>
+    </w:p>
+    <w:p>
+      <w:r>
+        <w:lastRenderedPageBreak/>
+        <w:t>Before</w:t>
+      </w:r>
+    </w:p>
+    <w:p>
+      <w:pPr>
+        <w:rPr>
+          <w:sz w:val="16"/>
+          <w:szCs w:val="16"/>
+        </w:rPr>
+      </w:pPr>
+      <w:r>
+        <w:rPr>
+          <w:noProof/>
+        </w:rPr>
+        <w:drawing>
+          <wp:inline distT="0" distB="0" distL="0" distR="0" wp14:anchorId="344D1BFE" wp14:editId="2DD97E4E">
+            <wp:extent cx="2908663" cy="1122281"/>
+            <wp:effectExtent l="0" t="0" r="6350" b="1905"/>
+            <wp:docPr id="3" name="Picture 3"/>
+            <wp:cNvGraphicFramePr>
+              <a:graphicFrameLocks xmlns:a="http://schemas.openxmlformats.org/drawingml/2006/main" noChangeAspect="1"/>
+            </wp:cNvGraphicFramePr>
+            <a:graphic xmlns:a="http://schemas.openxmlformats.org/drawingml/2006/main">
+              <a:graphicData uri="http://schemas.openxmlformats.org/drawingml/2006/picture">
+                <pic:pic xmlns:pic="http://schemas.openxmlformats.org/drawingml/2006/picture">
+                  <pic:nvPicPr>
+                    <pic:cNvPr id="0" name=""/>
+                    <pic:cNvPicPr/>
+                  </pic:nvPicPr>
+                  <pic:blipFill>
+                    <a:blip r:embed="rId7"/>
+                    <a:stretch>
+                      <a:fillRect/>
+                    </a:stretch>
+                  </pic:blipFill>
+                  <pic:spPr>
+                    <a:xfrm>
+                      <a:off x="0" y="0"/>
+                      <a:ext cx="2908516" cy="1122224"/>
+                    </a:xfrm>
+                    <a:prstGeom prst="rect">
+                      <a:avLst/>
+                    </a:prstGeom>
+                  </pic:spPr>
+                </pic:pic>
+              </a:graphicData>
+            </a:graphic>
+          </wp:inline>
+        </w:drawing>
+      </w:r>
+    </w:p>
+    <w:p>
+      <w:pPr>
+        <w:autoSpaceDE w:val="0"/>
+        <w:autoSpaceDN w:val="0"/>
+        <w:adjustRightInd w:val="0"/>
+        <w:spacing w:line="240" w:lineRule="auto"/>
+        <w:rPr>
+          <w:rFonts w:ascii="Consolas" w:hAnsi="Consolas" w:cs="Consolas"/>
+          <w:color w:val="000000"/>
+          <w:sz w:val="16"/>
+          <w:szCs w:val="16"/>
+        </w:rPr>
+      </w:pPr>
+    </w:p>
+    <w:p>
+      <w:pPr>
+        <w:autoSpaceDE w:val="0"/>
+        <w:autoSpaceDN w:val="0"/>
+        <w:adjustRightInd w:val="0"/>
+        <w:spacing w:line="240" w:lineRule="auto"/>
+        <w:rPr>
+          <w:rFonts w:ascii="Consolas" w:hAnsi="Consolas" w:cs="Consolas"/>
+          <w:sz w:val="16"/>
+          <w:szCs w:val="16"/>
+        </w:rPr>
+      </w:pPr>
+      <w:r>
+        <w:rPr>
+          <w:rFonts w:ascii="Consolas" w:hAnsi="Consolas" w:cs="Consolas"/>
+          <w:color w:val="000000"/>
+          <w:sz w:val="16"/>
+          <w:szCs w:val="16"/>
+        </w:rPr>
+        <w:t>Updated employee's picture successfully.</w:t>
+      </w:r>
+    </w:p>
+    <w:p>
+      <w:pPr>
+        <w:autoSpaceDE w:val="0"/>
+        <w:autoSpaceDN w:val="0"/>
+        <w:adjustRightInd w:val="0"/>
+        <w:spacing w:line="240" w:lineRule="auto"/>
+        <w:rPr>
+          <w:rFonts w:ascii="Consolas" w:hAnsi="Consolas" w:cs="Consolas"/>
+          <w:color w:val="000000"/>
+          <w:sz w:val="16"/>
+          <w:szCs w:val="16"/>
+        </w:rPr>
+      </w:pPr>
+      <w:r>
+        <w:rPr>
+          <w:rFonts w:ascii="Consolas" w:hAnsi="Consolas" w:cs="Consolas"/>
+          <w:color w:val="000000"/>
+          <w:sz w:val="16"/>
+          <w:szCs w:val="16"/>
+        </w:rPr>
+        <w:t>Retrieved and saved employee's picture successfully</w:t>
+      </w:r>
+    </w:p>
+    <w:p>
+      <w:pPr>
+        <w:autoSpaceDE w:val="0"/>
+        <w:autoSpaceDN w:val="0"/>
+        <w:adjustRightInd w:val="0"/>
+        <w:spacing w:line="240" w:lineRule="auto"/>
+        <w:rPr>
+          <w:rFonts w:ascii="Consolas" w:hAnsi="Consolas" w:cs="Consolas"/>
+          <w:sz w:val="16"/>
+          <w:szCs w:val="16"/>
+        </w:rPr>
+      </w:pPr>
+    </w:p>
+    <w:p>
+      <w:pPr>
+        <w:rPr>
+          <w:sz w:val="16"/>
+          <w:szCs w:val="16"/>
+        </w:rPr>
+      </w:pPr>
+      <w:r>
+        <w:rPr>
+          <w:noProof/>
+        </w:rPr>
+        <w:drawing>
+          <wp:inline distT="0" distB="0" distL="0" distR="0" wp14:anchorId="30FD97C6" wp14:editId="1E032481">
+            <wp:extent cx="3000103" cy="1121732"/>
+            <wp:effectExtent l="0" t="0" r="0" b="2540"/>
+            <wp:docPr id="4" name="Picture 4"/>
+            <wp:cNvGraphicFramePr>
+              <a:graphicFrameLocks xmlns:a="http://schemas.openxmlformats.org/drawingml/2006/main" noChangeAspect="1"/>
+            </wp:cNvGraphicFramePr>
+            <a:graphic xmlns:a="http://schemas.openxmlformats.org/drawingml/2006/main">
+              <a:graphicData uri="http://schemas.openxmlformats.org/drawingml/2006/picture">
+                <pic:pic xmlns:pic="http://schemas.openxmlformats.org/drawingml/2006/picture">
+                  <pic:nvPicPr>
+                    <pic:cNvPr id="0" name=""/>
+                    <pic:cNvPicPr/>
+                  </pic:nvPicPr>
+                  <pic:blipFill>
+                    <a:blip r:embed="rId8"/>
+                    <a:stretch>
+                      <a:fillRect/>
+                    </a:stretch>
+                  </pic:blipFill>
+                  <pic:spPr>
+                    <a:xfrm>
+                      <a:off x="0" y="0"/>
+                      <a:ext cx="2998486" cy="1121127"/>
+                    </a:xfrm>
+                    <a:prstGeom prst="rect">
+                      <a:avLst/>
+                    </a:prstGeom>
+                  </pic:spPr>
+                </pic:pic>
+              </a:graphicData>
+            </a:graphic>
+          </wp:inline>
+        </w:drawing>
+      </w:r>
+    </w:p>
+    <w:p>
+      <w:pPr>
+        <w:rPr>
+          <w:sz w:val="16"/>
+          <w:szCs w:val="16"/>
+        </w:rPr>
+      </w:pPr>
+    </w:p>
+    <w:p>
+      <w:pPr>
+        <w:rPr>
+          <w:sz w:val="16"/>
+          <w:szCs w:val="16"/>
+        </w:rPr>
+      </w:pPr>
+      <w:r>
+        <w:rPr>
+          <w:noProof/>
+        </w:rPr>
+        <w:drawing>
+          <wp:inline distT="0" distB="0" distL="0" distR="0" wp14:anchorId="79867DF1" wp14:editId="3E8987ED">
+            <wp:extent cx="1432560" cy="642644"/>
+            <wp:effectExtent l="0" t="0" r="0" b="5080"/>
+            <wp:docPr id="5" name="Picture 5"/>
+            <wp:cNvGraphicFramePr>
+              <a:graphicFrameLocks xmlns:a="http://schemas.openxmlformats.org/drawingml/2006/main" noChangeAspect="1"/>
+            </wp:cNvGraphicFramePr>
+            <a:graphic xmlns:a="http://schemas.openxmlformats.org/drawingml/2006/main">
+              <a:graphicData uri="http://schemas.openxmlformats.org/drawingml/2006/picture">
+                <pic:pic xmlns:pic="http://schemas.openxmlformats.org/drawingml/2006/picture">
+                  <pic:nvPicPr>
+                    <pic:cNvPr id="0" name=""/>
+                    <pic:cNvPicPr/>
+                  </pic:nvPicPr>
+                  <pic:blipFill>
+                    <a:blip r:embed="rId9"/>
+                    <a:stretch>
+                      <a:fillRect/>
+                    </a:stretch>
+                  </pic:blipFill>
+                  <pic:spPr>
+                    <a:xfrm>
+                      <a:off x="0" y="0"/>
+                      <a:ext cx="1432942" cy="642816"/>
+                    </a:xfrm>
+                    <a:prstGeom prst="rect">
+                      <a:avLst/>
+                    </a:prstGeom>
+                  </pic:spPr>
+                </pic:pic>
+              </a:graphicData>
+            </a:graphic>
+          </wp:inline>
+        </w:drawing>
+      </w:r>
+    </w:p>
+    <w:p>
+      <w:pPr>
+        <w:rPr>
+          <w:sz w:val="16"/>
+          <w:szCs w:val="16"/>
+        </w:rPr>
+      </w:pPr>
+    </w:p>
+    <w:p>
+      <w:pPr>
+        <w:rPr>
+          <w:b/>
+        </w:rPr>
+      </w:pPr>
+      <w:r>
+        <w:rPr>
+          <w:b/>
+        </w:rPr>
+        <w:t xml:space="preserve">Updates picture of employee </w:t>
+      </w:r>
+      <w:r>
+        <w:rPr>
+          <w:b/>
+        </w:rPr>
+        <w:t>7</w:t>
+      </w:r>
+      <w:r>
+        <w:rPr>
+          <w:b/>
+        </w:rPr>
+        <w:t xml:space="preserve"> and retrieves it to out_picture</w:t>
+      </w:r>
+      <w:r>
+        <w:rPr>
+          <w:b/>
+        </w:rPr>
+        <w:t>7</w:t>
+      </w:r>
+      <w:r>
+        <w:rPr>
+          <w:b/>
+        </w:rPr>
+        <w:t>.jpg</w:t>
+      </w:r>
+    </w:p>
+    <w:p>
+      <w:pPr>
+        <w:rPr>
+          <w:b/>
+        </w:rPr>
+      </w:pPr>
+      <w:r>
+        <w:rPr>
+          <w:noProof/>
+        </w:rPr>
+        <w:drawing>
+          <wp:inline distT="0" distB="0" distL="0" distR="0" wp14:anchorId="6C1B8666" wp14:editId="52170F3E">
+            <wp:extent cx="3191691" cy="1218544"/>
+            <wp:effectExtent l="0" t="0" r="0" b="1270"/>
+            <wp:docPr id="6" name="Picture 6"/>
+            <wp:cNvGraphicFramePr>
+              <a:graphicFrameLocks xmlns:a="http://schemas.openxmlformats.org/drawingml/2006/main" noChangeAspect="1"/>
+            </wp:cNvGraphicFramePr>
+            <a:graphic xmlns:a="http://schemas.openxmlformats.org/drawingml/2006/main">
+              <a:graphicData uri="http://schemas.openxmlformats.org/drawingml/2006/picture">
+                <pic:pic xmlns:pic="http://schemas.openxmlformats.org/drawingml/2006/picture">
+                  <pic:nvPicPr>
+                    <pic:cNvPr id="0" name=""/>
+                    <pic:cNvPicPr/>
+                  </pic:nvPicPr>
+                  <pic:blipFill>
+                    <a:blip r:embed="rId10"/>
+                    <a:stretch>
+                      <a:fillRect/>
+                    </a:stretch>
+                  </pic:blipFill>
+                  <pic:spPr>
+                    <a:xfrm>
+                      <a:off x="0" y="0"/>
+                      <a:ext cx="3191851" cy="1218605"/>
+                    </a:xfrm>
+                    <a:prstGeom prst="rect">
+                      <a:avLst/>
+                    </a:prstGeom>
+                  </pic:spPr>
+                </pic:pic>
+              </a:graphicData>
+            </a:graphic>
+          </wp:inline>
+        </w:drawing>
+      </w:r>
+    </w:p>
+    <w:p>
+      <w:pPr>
+        <w:rPr>
+          <w:sz w:val="16"/>
+          <w:szCs w:val="16"/>
+        </w:rPr>
+      </w:pPr>
+      <w:r>
+        <w:rPr>
+          <w:noProof/>
+        </w:rPr>
+        <w:drawing>
+          <wp:inline distT="0" distB="0" distL="0" distR="0" wp14:anchorId="2D2A4CED" wp14:editId="4AD5E841">
+            <wp:extent cx="1538982" cy="827314"/>
+            <wp:effectExtent l="0" t="0" r="4445" b="0"/>
+            <wp:docPr id="7" name="Picture 7"/>
+            <wp:cNvGraphicFramePr>
+              <a:graphicFrameLocks xmlns:a="http://schemas.openxmlformats.org/drawingml/2006/main" noChangeAspect="1"/>
+            </wp:cNvGraphicFramePr>
+            <a:graphic xmlns:a="http://schemas.openxmlformats.org/drawingml/2006/main">
+              <a:graphicData uri="http://schemas.openxmlformats.org/drawingml/2006/picture">
+                <pic:pic xmlns:pic="http://schemas.openxmlformats.org/drawingml/2006/picture">
+                  <pic:nvPicPr>
+                    <pic:cNvPr id="0" name=""/>
+                    <pic:cNvPicPr/>
+                  </pic:nvPicPr>
+                  <pic:blipFill>
+                    <a:blip r:embed="rId11"/>
+                    <a:stretch>
+                      <a:fillRect/>
+                    </a:stretch>
+                  </pic:blipFill>
+                  <pic:spPr>
+                    <a:xfrm>
+                      <a:off x="0" y="0"/>
+                      <a:ext cx="1538728" cy="827177"/>
+                    </a:xfrm>
+                    <a:prstGeom prst="rect">
+                      <a:avLst/>
+                    </a:prstGeom>
+                  </pic:spPr>
+                </pic:pic>
+              </a:graphicData>
+            </a:graphic>
+          </wp:inline>
+        </w:drawing>
+      </w:r>
+      <w:bookmarkStart w:id="0" w:name="_GoBack"/>
+      <w:bookmarkEnd w:id="0"/>
     </w:p>
     <w:sectPr>
       <w:pgSz w:w="12240" w:h="15840"/>

</xml_diff>